<commit_message>
primer commit de Proyecto 3 Landing de Negocios
</commit_message>
<xml_diff>
--- a/README PROYECTO 3.docx
+++ b/README PROYECTO 3.docx
@@ -21,9 +21,513 @@
           <w:lang w:val="es-ES"/>
         </w:rPr>
       </w:pPr>
+    </w:p>
+    <w:p>
+      <w:pPr>
+        <w:rPr>
+          <w:lang w:val="es-ES"/>
+        </w:rPr>
+      </w:pPr>
+      <w:r>
+        <w:rPr>
+          <w:lang w:val="es-ES"/>
+        </w:rPr>
+        <w:t xml:space="preserve">Este proyecto consiste en realizar un </w:t>
+      </w:r>
+      <w:proofErr w:type="spellStart"/>
+      <w:r>
+        <w:rPr>
+          <w:lang w:val="es-ES"/>
+        </w:rPr>
+        <w:t>Landing</w:t>
+      </w:r>
+      <w:proofErr w:type="spellEnd"/>
+      <w:r>
+        <w:rPr>
+          <w:lang w:val="es-ES"/>
+        </w:rPr>
+        <w:t xml:space="preserve"> de Negocios, para demostrar internalización de contenidos en HTML y CSS. </w:t>
+      </w:r>
+      <w:r>
+        <w:rPr>
+          <w:lang w:val="es-ES"/>
+        </w:rPr>
+        <w:t xml:space="preserve">La construcción de la página debía ser realizada en una sola página que muestre todos los requerimientos del proyecto. </w:t>
+      </w:r>
+    </w:p>
+    <w:p>
+      <w:pPr>
+        <w:rPr>
+          <w:lang w:val="es-ES"/>
+        </w:rPr>
+      </w:pPr>
+      <w:r>
+        <w:rPr>
+          <w:lang w:val="es-ES"/>
+        </w:rPr>
+        <w:t xml:space="preserve">Si bien se nos aconsejaba usar </w:t>
+      </w:r>
+      <w:hyperlink r:id="rId5" w:history="1">
+        <w:r>
+          <w:rPr>
+            <w:rStyle w:val="Hipervnculo"/>
+            <w:lang w:val="es-ES"/>
+          </w:rPr>
+          <w:t>https://draw.io</w:t>
+        </w:r>
+      </w:hyperlink>
+      <w:r>
+        <w:rPr>
+          <w:lang w:val="es-ES"/>
+        </w:rPr>
+        <w:t xml:space="preserve"> para realizar el prototipado, la verdad es que mi </w:t>
+      </w:r>
+      <w:proofErr w:type="spellStart"/>
+      <w:r>
+        <w:rPr>
+          <w:lang w:val="es-ES"/>
+        </w:rPr>
+        <w:t>neurodispersión</w:t>
+      </w:r>
+      <w:proofErr w:type="spellEnd"/>
+      <w:r>
+        <w:rPr>
+          <w:lang w:val="es-ES"/>
+        </w:rPr>
+        <w:t xml:space="preserve"> y mi TOC fueron más fuertes y preferí realizarlo en papel para poder realizar y borrar lo que quería integrar. </w:t>
+      </w:r>
+    </w:p>
+    <w:p>
+      <w:pPr>
+        <w:rPr>
+          <w:b/>
+          <w:sz w:val="24"/>
+          <w:lang w:val="es-ES"/>
+        </w:rPr>
+      </w:pPr>
+      <w:r>
+        <w:rPr>
+          <w:b/>
+          <w:sz w:val="24"/>
+          <w:lang w:val="es-ES"/>
+        </w:rPr>
+        <w:t>En cuanto al Objetivo de Aprendizaje</w:t>
+      </w:r>
+    </w:p>
+    <w:p>
+      <w:pPr>
+        <w:rPr>
+          <w:lang w:val="es-ES"/>
+        </w:rPr>
+      </w:pPr>
+      <w:r>
+        <w:rPr>
+          <w:lang w:val="es-ES"/>
+        </w:rPr>
+        <w:t xml:space="preserve">Este proyecto tiene como objetivo de aprendizaje, el desarrollar una interfaz utilizando HTML y CSS. Eso nos lleva a aplicar técnicas de prototipado simple, demostrar manejo de etiquetas estándar HTML5, y manejo de CSS, entre otros. </w:t>
+      </w:r>
+    </w:p>
+    <w:p>
+      <w:pPr>
+        <w:rPr>
+          <w:lang w:val="es-ES"/>
+        </w:rPr>
+      </w:pPr>
+      <w:r>
+        <w:rPr>
+          <w:lang w:val="es-ES"/>
+        </w:rPr>
+        <w:t xml:space="preserve">Para contextualizar este ejercicio, creé un </w:t>
+      </w:r>
+      <w:proofErr w:type="spellStart"/>
+      <w:r>
+        <w:rPr>
+          <w:lang w:val="es-ES"/>
+        </w:rPr>
+        <w:t>landing</w:t>
+      </w:r>
+      <w:proofErr w:type="spellEnd"/>
+      <w:r>
+        <w:rPr>
+          <w:lang w:val="es-ES"/>
+        </w:rPr>
+        <w:t xml:space="preserve"> para un Centro Holístico de Terapias, al cual le llamé “</w:t>
+      </w:r>
+      <w:r>
+        <w:rPr>
+          <w:b/>
+          <w:lang w:val="es-ES"/>
+        </w:rPr>
+        <w:t>Nirvana</w:t>
+      </w:r>
+      <w:r>
+        <w:rPr>
+          <w:lang w:val="es-ES"/>
+        </w:rPr>
+        <w:t xml:space="preserve">”, donde presentaré como productos, los servicios a los cuales se puede acceder en este centro terapéutico. </w:t>
+      </w:r>
+    </w:p>
+    <w:p>
+      <w:pPr>
+        <w:rPr>
+          <w:b/>
+          <w:sz w:val="24"/>
+        </w:rPr>
+      </w:pPr>
+      <w:r>
+        <w:rPr>
+          <w:b/>
+          <w:sz w:val="24"/>
+        </w:rPr>
+        <w:t>Construcción del programa HTML</w:t>
+      </w:r>
+    </w:p>
+    <w:p>
+      <w:r>
+        <w:t xml:space="preserve">Para comenzar con el código en HTML, </w:t>
+      </w:r>
+      <w:r>
+        <w:t xml:space="preserve">contiene </w:t>
+      </w:r>
+      <w:r>
+        <w:t>link para incluir tipos de fuentes (letras) que no son las que vienen por defecto en HTML, así como también</w:t>
+      </w:r>
+      <w:r>
+        <w:t xml:space="preserve"> el link para Bootstrap</w:t>
+      </w:r>
+      <w:r>
+        <w:t>, el cual usé después en mi código, y lo uní con mi archivo style.css.</w:t>
+      </w:r>
+    </w:p>
+    <w:p>
+      <w:pPr>
+        <w:pStyle w:val="Prrafodelista"/>
+        <w:numPr>
+          <w:ilvl w:val="0"/>
+          <w:numId w:val="5"/>
+        </w:numPr>
+      </w:pPr>
+      <w:r>
+        <w:t>HEADER</w:t>
+      </w:r>
+      <w:r>
+        <w:t xml:space="preserve">: </w:t>
+      </w:r>
+    </w:p>
+    <w:p>
+      <w:pPr>
+        <w:pStyle w:val="Prrafodelista"/>
+        <w:numPr>
+          <w:ilvl w:val="0"/>
+          <w:numId w:val="5"/>
+        </w:numPr>
+      </w:pPr>
+      <w:r>
+        <w:t>En mi “</w:t>
+      </w:r>
+      <w:proofErr w:type="spellStart"/>
+      <w:r>
+        <w:t>Header</w:t>
+      </w:r>
+      <w:proofErr w:type="spellEnd"/>
+      <w:r>
+        <w:t xml:space="preserve">” hice una clase a la que le llamé “encabezado”, donde puse el logo del Centro Holístico, y el </w:t>
+      </w:r>
+      <w:proofErr w:type="spellStart"/>
+      <w:r>
+        <w:t>navbar</w:t>
+      </w:r>
+      <w:proofErr w:type="spellEnd"/>
+      <w:r>
+        <w:t xml:space="preserve">, el cual consiste en </w:t>
+      </w:r>
+      <w:r>
+        <w:t>links que llevan a las secciones “Quienes Somos”, “Experiencias”, “Productos” y “Menú”, junto a un botón “contáctanos”.</w:t>
+      </w:r>
+    </w:p>
+    <w:p>
+      <w:pPr>
+        <w:pStyle w:val="Prrafodelista"/>
+      </w:pPr>
+    </w:p>
+    <w:p>
+      <w:pPr>
+        <w:pStyle w:val="Prrafodelista"/>
+        <w:numPr>
+          <w:ilvl w:val="0"/>
+          <w:numId w:val="5"/>
+        </w:numPr>
+      </w:pPr>
+      <w:r>
+        <w:t>MAIN:</w:t>
+      </w:r>
+      <w:r>
+        <w:t xml:space="preserve"> La sección “</w:t>
+      </w:r>
+      <w:proofErr w:type="spellStart"/>
+      <w:r>
+        <w:t>main</w:t>
+      </w:r>
+      <w:proofErr w:type="spellEnd"/>
+      <w:r>
+        <w:t xml:space="preserve">” contiene un título en h1 como introducción al centro holístico. Incluí una tarjeta con </w:t>
+      </w:r>
+      <w:proofErr w:type="spellStart"/>
+      <w:r>
+        <w:t>textarea</w:t>
+      </w:r>
+      <w:proofErr w:type="spellEnd"/>
+      <w:r>
+        <w:t xml:space="preserve"> para dejar el correo y expresar algún curso de interés. Después de eso, viene una sección con el id=</w:t>
+      </w:r>
+      <w:proofErr w:type="spellStart"/>
+      <w:r>
+        <w:t>about</w:t>
+      </w:r>
+      <w:proofErr w:type="spellEnd"/>
+      <w:r>
+        <w:t xml:space="preserve">, donde agregué un pequeño párrafo </w:t>
+      </w:r>
+      <w:r>
+        <w:t xml:space="preserve">para indicar el propósito del centro holístico. </w:t>
+      </w:r>
+    </w:p>
+    <w:p>
+      <w:pPr>
+        <w:pStyle w:val="Prrafodelista"/>
+      </w:pPr>
+      <w:r>
+        <w:t xml:space="preserve">También agregué otra sección con el h3 “experiencias” donde puse un carrusel con tres imágenes relacionadas a los cursos que se pueden tomar en el centro. Este carrusel lo saqué de Bootstrap y tiene la particularidad de que tiene una pequeña descripción en cada imagen. </w:t>
+      </w:r>
+    </w:p>
+    <w:p>
+      <w:pPr>
+        <w:pStyle w:val="Prrafodelista"/>
+      </w:pPr>
+      <w:r>
+        <w:t xml:space="preserve">Finalmente agregué la sección “productos”, donde incluí tres tarjetas con selección de los profesores del centro y los servicios que ofrecen para que uno se pueda inscribir a los diferentes cursos. </w:t>
+      </w:r>
+    </w:p>
+    <w:p>
+      <w:pPr>
+        <w:pStyle w:val="Prrafodelista"/>
+      </w:pPr>
+    </w:p>
+    <w:p>
+      <w:pPr>
+        <w:pStyle w:val="Prrafodelista"/>
+        <w:numPr>
+          <w:ilvl w:val="0"/>
+          <w:numId w:val="5"/>
+        </w:numPr>
+      </w:pPr>
+      <w:r>
+        <w:t xml:space="preserve">FOOTER: </w:t>
+      </w:r>
+      <w:r>
+        <w:t xml:space="preserve">en el </w:t>
+      </w:r>
+      <w:proofErr w:type="spellStart"/>
+      <w:r>
+        <w:t>footer</w:t>
+      </w:r>
+      <w:proofErr w:type="spellEnd"/>
+      <w:r>
+        <w:t xml:space="preserve"> incluí cuatro secciones, en la primera puse las </w:t>
+      </w:r>
+      <w:r>
+        <w:t xml:space="preserve">supuestas redes sociales del centro holístico, en la segunda sección, incluí otros servicios que pueda </w:t>
+      </w:r>
+      <w:r>
+        <w:lastRenderedPageBreak/>
+        <w:t xml:space="preserve">ofrecer, como retiros espirituales, por ejemplo. En la tercera sección incluí links legales y en el último puse servicios de contacto como </w:t>
+      </w:r>
+      <w:proofErr w:type="spellStart"/>
+      <w:r>
+        <w:t>mailing</w:t>
+      </w:r>
+      <w:proofErr w:type="spellEnd"/>
+      <w:r>
+        <w:t xml:space="preserve"> y </w:t>
+      </w:r>
+      <w:proofErr w:type="spellStart"/>
+      <w:r>
+        <w:t>newsletter</w:t>
+      </w:r>
+      <w:proofErr w:type="spellEnd"/>
+      <w:r>
+        <w:t xml:space="preserve">. </w:t>
+      </w:r>
+    </w:p>
+    <w:p>
+      <w:pPr>
+        <w:rPr>
+          <w:lang w:val="es-ES"/>
+        </w:rPr>
+      </w:pPr>
+    </w:p>
+    <w:p>
+      <w:pPr>
+        <w:rPr>
+          <w:b/>
+          <w:sz w:val="24"/>
+          <w:lang w:val="es-ES"/>
+        </w:rPr>
+      </w:pPr>
+      <w:r>
+        <w:rPr>
+          <w:b/>
+          <w:sz w:val="24"/>
+          <w:lang w:val="es-ES"/>
+        </w:rPr>
+        <w:t>CSS</w:t>
+      </w:r>
+    </w:p>
+    <w:p>
+      <w:pPr>
+        <w:rPr>
+          <w:lang w:val="es-ES"/>
+        </w:rPr>
+      </w:pPr>
+      <w:r>
+        <w:rPr>
+          <w:lang w:val="es-ES"/>
+        </w:rPr>
+        <w:t>El CSS fue un poco más c</w:t>
+      </w:r>
       <w:bookmarkStart w:id="0" w:name="_GoBack"/>
       <w:bookmarkEnd w:id="0"/>
-    </w:p>
+      <w:r>
+        <w:rPr>
+          <w:lang w:val="es-ES"/>
+        </w:rPr>
+        <w:t xml:space="preserve">omplicado para mí, tuve que volver a ver unas dos o tres veces todas las clases, para ir pausando y así elegir los cambios que quería hacerle a la página, desde el tipo de color hasta hacer un intento de hacer la página responsiva. Algunos de los cambios que incluí en CSS, son: </w:t>
+      </w:r>
+    </w:p>
+    <w:p>
+      <w:pPr>
+        <w:pStyle w:val="Prrafodelista"/>
+        <w:numPr>
+          <w:ilvl w:val="0"/>
+          <w:numId w:val="5"/>
+        </w:numPr>
+        <w:rPr>
+          <w:lang w:val="es-ES"/>
+        </w:rPr>
+      </w:pPr>
+      <w:r>
+        <w:rPr>
+          <w:lang w:val="es-ES"/>
+        </w:rPr>
+        <w:t xml:space="preserve">Tipo de letra: opté por mantenerlo simple, elegí solo dos tipos de letra para la página. </w:t>
+      </w:r>
+    </w:p>
+    <w:p>
+      <w:pPr>
+        <w:pStyle w:val="Prrafodelista"/>
+        <w:numPr>
+          <w:ilvl w:val="0"/>
+          <w:numId w:val="5"/>
+        </w:numPr>
+        <w:rPr>
+          <w:lang w:val="es-ES"/>
+        </w:rPr>
+      </w:pPr>
+      <w:r>
+        <w:rPr>
+          <w:lang w:val="es-ES"/>
+        </w:rPr>
+        <w:t xml:space="preserve">Colores: si bien en un principio tenía una gama un poco más amplia de colores en mente, opté por usar solo tres colores principales, todos de la gama del verde ya que, al investigar un poco sobre colores, descubrí que inspira calma y relajación, lo que es también la idea en un centro holístico. </w:t>
+      </w:r>
+    </w:p>
+    <w:p>
+      <w:pPr>
+        <w:pStyle w:val="Prrafodelista"/>
+        <w:numPr>
+          <w:ilvl w:val="0"/>
+          <w:numId w:val="5"/>
+        </w:numPr>
+        <w:rPr>
+          <w:lang w:val="es-ES"/>
+        </w:rPr>
+      </w:pPr>
+      <w:r>
+        <w:rPr>
+          <w:lang w:val="es-ES"/>
+        </w:rPr>
+        <w:t>Los otros cambios se relacionan con centrar elementos, dar color al tipo de letra, box-</w:t>
+      </w:r>
+      <w:proofErr w:type="spellStart"/>
+      <w:r>
+        <w:rPr>
+          <w:lang w:val="es-ES"/>
+        </w:rPr>
+        <w:t>shadow</w:t>
+      </w:r>
+      <w:proofErr w:type="spellEnd"/>
+      <w:r>
+        <w:rPr>
+          <w:lang w:val="es-ES"/>
+        </w:rPr>
+        <w:t xml:space="preserve"> en las tarjetas, dejar fijo el </w:t>
+      </w:r>
+      <w:proofErr w:type="spellStart"/>
+      <w:r>
+        <w:rPr>
+          <w:lang w:val="es-ES"/>
+        </w:rPr>
+        <w:t>navbar</w:t>
+      </w:r>
+      <w:proofErr w:type="spellEnd"/>
+      <w:r>
+        <w:rPr>
+          <w:lang w:val="es-ES"/>
+        </w:rPr>
+        <w:t xml:space="preserve">, etc. </w:t>
+      </w:r>
+    </w:p>
+    <w:p>
+      <w:pPr>
+        <w:rPr>
+          <w:lang w:val="es-ES"/>
+        </w:rPr>
+      </w:pPr>
+    </w:p>
+    <w:p>
+      <w:pPr>
+        <w:rPr>
+          <w:b/>
+          <w:lang w:val="es-ES"/>
+        </w:rPr>
+      </w:pPr>
+      <w:r>
+        <w:rPr>
+          <w:b/>
+          <w:lang w:val="es-ES"/>
+        </w:rPr>
+        <w:t>REFLEXIÓN</w:t>
+      </w:r>
+    </w:p>
+    <w:p>
+      <w:pPr>
+        <w:rPr>
+          <w:lang w:val="es-ES"/>
+        </w:rPr>
+      </w:pPr>
+      <w:r>
+        <w:rPr>
+          <w:lang w:val="es-ES"/>
+        </w:rPr>
+        <w:t xml:space="preserve">Este proyecto fue bastante interesante, si bien me costó menos que los proyectos anteriores, </w:t>
+      </w:r>
+      <w:r>
+        <w:rPr>
+          <w:lang w:val="es-ES"/>
+        </w:rPr>
+        <w:t xml:space="preserve">incluso me resultó más entretenido; sin embargo, mi naturaleza de VIRGO y mi TOC no me dejaron tranquila: a cada momento cambiaba elementos, eliminé colores que estaban de más, aún no me siento completamente satisfecha con el resultado, pudo haber sido mucho mejor, pero creo que para ser la primera página que hago, está decente. </w:t>
+      </w:r>
+    </w:p>
+    <w:p/>
     <w:sectPr>
       <w:pgSz w:w="12240" w:h="15840"/>
       <w:pgMar w:top="1417" w:right="1701" w:bottom="1417" w:left="1701" w:header="708" w:footer="708" w:gutter="0"/>
@@ -32,6 +536,734 @@
     </w:sectPr>
   </w:body>
 </w:document>
+</file>
+
+<file path=word/numbering.xml><?xml version="1.0" encoding="utf-8"?>
+<w:numbering xmlns:wpc="http://schemas.microsoft.com/office/word/2010/wordprocessingCanvas" xmlns:cx="http://schemas.microsoft.com/office/drawing/2014/chartex" xmlns:cx1="http://schemas.microsoft.com/office/drawing/2015/9/8/chartex" xmlns:cx2="http://schemas.microsoft.com/office/drawing/2015/10/21/chartex" xmlns:cx3="http://schemas.microsoft.com/office/drawing/2016/5/9/chartex" xmlns:cx4="http://schemas.microsoft.com/office/drawing/2016/5/10/chartex" xmlns:cx5="http://schemas.microsoft.com/office/drawing/2016/5/11/chartex" xmlns:cx6="http://schemas.microsoft.com/office/drawing/2016/5/12/chartex" xmlns:cx7="http://schemas.microsoft.com/office/drawing/2016/5/13/chartex" xmlns:cx8="http://schemas.microsoft.com/office/drawing/2016/5/14/chartex" xmlns:mc="http://schemas.openxmlformats.org/markup-compatibility/2006" xmlns:aink="http://schemas.microsoft.com/office/drawing/2016/ink" xmlns:am3d="http://schemas.microsoft.com/office/drawing/2017/model3d" xmlns:o="urn:schemas-microsoft-com:office:office" xmlns:r="http://schemas.openxmlformats.org/officeDocument/2006/relationships" xmlns:m="http://schemas.openxmlformats.org/officeDocument/2006/math" xmlns:v="urn:schemas-microsoft-com:vml" xmlns:wp14="http://schemas.microsoft.com/office/word/2010/wordprocessingDrawing" xmlns:wp="http://schemas.openxmlformats.org/drawingml/2006/wordprocessingDrawing" xmlns:w10="urn:schemas-microsoft-com:office:word" xmlns:w="http://schemas.openxmlformats.org/wordprocessingml/2006/main" xmlns:w14="http://schemas.microsoft.com/office/word/2010/wordml" xmlns:w15="http://schemas.microsoft.com/office/word/2012/wordml" xmlns:w16cid="http://schemas.microsoft.com/office/word/2016/wordml/cid" xmlns:w16se="http://schemas.microsoft.com/office/word/2015/wordml/symex" xmlns:wpg="http://schemas.microsoft.com/office/word/2010/wordprocessingGroup" xmlns:wpi="http://schemas.microsoft.com/office/word/2010/wordprocessingInk" xmlns:wne="http://schemas.microsoft.com/office/word/2006/wordml" xmlns:wps="http://schemas.microsoft.com/office/word/2010/wordprocessingShape" mc:Ignorable="w14 w15 w16se w16cid wp14">
+  <w:abstractNum w:abstractNumId="0" w15:restartNumberingAfterBreak="0">
+    <w:nsid w:val="0162387B"/>
+    <w:multiLevelType w:val="multilevel"/>
+    <w:tmpl w:val="155A7504"/>
+    <w:lvl w:ilvl="0">
+      <w:start w:val="1"/>
+      <w:numFmt w:val="bullet"/>
+      <w:lvlText w:val=""/>
+      <w:lvlJc w:val="left"/>
+      <w:pPr>
+        <w:tabs>
+          <w:tab w:val="num" w:pos="720"/>
+        </w:tabs>
+        <w:ind w:left="720" w:hanging="360"/>
+      </w:pPr>
+      <w:rPr>
+        <w:rFonts w:ascii="Symbol" w:hAnsi="Symbol" w:hint="default"/>
+        <w:sz w:val="20"/>
+      </w:rPr>
+    </w:lvl>
+    <w:lvl w:ilvl="1" w:tentative="1">
+      <w:start w:val="1"/>
+      <w:numFmt w:val="bullet"/>
+      <w:lvlText w:val="o"/>
+      <w:lvlJc w:val="left"/>
+      <w:pPr>
+        <w:tabs>
+          <w:tab w:val="num" w:pos="1440"/>
+        </w:tabs>
+        <w:ind w:left="1440" w:hanging="360"/>
+      </w:pPr>
+      <w:rPr>
+        <w:rFonts w:ascii="Courier New" w:hAnsi="Courier New" w:hint="default"/>
+        <w:sz w:val="20"/>
+      </w:rPr>
+    </w:lvl>
+    <w:lvl w:ilvl="2" w:tentative="1">
+      <w:start w:val="1"/>
+      <w:numFmt w:val="bullet"/>
+      <w:lvlText w:val=""/>
+      <w:lvlJc w:val="left"/>
+      <w:pPr>
+        <w:tabs>
+          <w:tab w:val="num" w:pos="2160"/>
+        </w:tabs>
+        <w:ind w:left="2160" w:hanging="360"/>
+      </w:pPr>
+      <w:rPr>
+        <w:rFonts w:ascii="Wingdings" w:hAnsi="Wingdings" w:hint="default"/>
+        <w:sz w:val="20"/>
+      </w:rPr>
+    </w:lvl>
+    <w:lvl w:ilvl="3" w:tentative="1">
+      <w:start w:val="1"/>
+      <w:numFmt w:val="bullet"/>
+      <w:lvlText w:val=""/>
+      <w:lvlJc w:val="left"/>
+      <w:pPr>
+        <w:tabs>
+          <w:tab w:val="num" w:pos="2880"/>
+        </w:tabs>
+        <w:ind w:left="2880" w:hanging="360"/>
+      </w:pPr>
+      <w:rPr>
+        <w:rFonts w:ascii="Wingdings" w:hAnsi="Wingdings" w:hint="default"/>
+        <w:sz w:val="20"/>
+      </w:rPr>
+    </w:lvl>
+    <w:lvl w:ilvl="4" w:tentative="1">
+      <w:start w:val="1"/>
+      <w:numFmt w:val="bullet"/>
+      <w:lvlText w:val=""/>
+      <w:lvlJc w:val="left"/>
+      <w:pPr>
+        <w:tabs>
+          <w:tab w:val="num" w:pos="3600"/>
+        </w:tabs>
+        <w:ind w:left="3600" w:hanging="360"/>
+      </w:pPr>
+      <w:rPr>
+        <w:rFonts w:ascii="Wingdings" w:hAnsi="Wingdings" w:hint="default"/>
+        <w:sz w:val="20"/>
+      </w:rPr>
+    </w:lvl>
+    <w:lvl w:ilvl="5" w:tentative="1">
+      <w:start w:val="1"/>
+      <w:numFmt w:val="bullet"/>
+      <w:lvlText w:val=""/>
+      <w:lvlJc w:val="left"/>
+      <w:pPr>
+        <w:tabs>
+          <w:tab w:val="num" w:pos="4320"/>
+        </w:tabs>
+        <w:ind w:left="4320" w:hanging="360"/>
+      </w:pPr>
+      <w:rPr>
+        <w:rFonts w:ascii="Wingdings" w:hAnsi="Wingdings" w:hint="default"/>
+        <w:sz w:val="20"/>
+      </w:rPr>
+    </w:lvl>
+    <w:lvl w:ilvl="6" w:tentative="1">
+      <w:start w:val="1"/>
+      <w:numFmt w:val="bullet"/>
+      <w:lvlText w:val=""/>
+      <w:lvlJc w:val="left"/>
+      <w:pPr>
+        <w:tabs>
+          <w:tab w:val="num" w:pos="5040"/>
+        </w:tabs>
+        <w:ind w:left="5040" w:hanging="360"/>
+      </w:pPr>
+      <w:rPr>
+        <w:rFonts w:ascii="Wingdings" w:hAnsi="Wingdings" w:hint="default"/>
+        <w:sz w:val="20"/>
+      </w:rPr>
+    </w:lvl>
+    <w:lvl w:ilvl="7" w:tentative="1">
+      <w:start w:val="1"/>
+      <w:numFmt w:val="bullet"/>
+      <w:lvlText w:val=""/>
+      <w:lvlJc w:val="left"/>
+      <w:pPr>
+        <w:tabs>
+          <w:tab w:val="num" w:pos="5760"/>
+        </w:tabs>
+        <w:ind w:left="5760" w:hanging="360"/>
+      </w:pPr>
+      <w:rPr>
+        <w:rFonts w:ascii="Wingdings" w:hAnsi="Wingdings" w:hint="default"/>
+        <w:sz w:val="20"/>
+      </w:rPr>
+    </w:lvl>
+    <w:lvl w:ilvl="8" w:tentative="1">
+      <w:start w:val="1"/>
+      <w:numFmt w:val="bullet"/>
+      <w:lvlText w:val=""/>
+      <w:lvlJc w:val="left"/>
+      <w:pPr>
+        <w:tabs>
+          <w:tab w:val="num" w:pos="6480"/>
+        </w:tabs>
+        <w:ind w:left="6480" w:hanging="360"/>
+      </w:pPr>
+      <w:rPr>
+        <w:rFonts w:ascii="Wingdings" w:hAnsi="Wingdings" w:hint="default"/>
+        <w:sz w:val="20"/>
+      </w:rPr>
+    </w:lvl>
+  </w:abstractNum>
+  <w:abstractNum w:abstractNumId="1" w15:restartNumberingAfterBreak="0">
+    <w:nsid w:val="0897279C"/>
+    <w:multiLevelType w:val="multilevel"/>
+    <w:tmpl w:val="8B40A108"/>
+    <w:lvl w:ilvl="0">
+      <w:start w:val="1"/>
+      <w:numFmt w:val="bullet"/>
+      <w:lvlText w:val=""/>
+      <w:lvlJc w:val="left"/>
+      <w:pPr>
+        <w:tabs>
+          <w:tab w:val="num" w:pos="720"/>
+        </w:tabs>
+        <w:ind w:left="720" w:hanging="360"/>
+      </w:pPr>
+      <w:rPr>
+        <w:rFonts w:ascii="Symbol" w:hAnsi="Symbol" w:hint="default"/>
+        <w:sz w:val="20"/>
+      </w:rPr>
+    </w:lvl>
+    <w:lvl w:ilvl="1" w:tentative="1">
+      <w:start w:val="1"/>
+      <w:numFmt w:val="bullet"/>
+      <w:lvlText w:val="o"/>
+      <w:lvlJc w:val="left"/>
+      <w:pPr>
+        <w:tabs>
+          <w:tab w:val="num" w:pos="1440"/>
+        </w:tabs>
+        <w:ind w:left="1440" w:hanging="360"/>
+      </w:pPr>
+      <w:rPr>
+        <w:rFonts w:ascii="Courier New" w:hAnsi="Courier New" w:hint="default"/>
+        <w:sz w:val="20"/>
+      </w:rPr>
+    </w:lvl>
+    <w:lvl w:ilvl="2" w:tentative="1">
+      <w:start w:val="1"/>
+      <w:numFmt w:val="bullet"/>
+      <w:lvlText w:val=""/>
+      <w:lvlJc w:val="left"/>
+      <w:pPr>
+        <w:tabs>
+          <w:tab w:val="num" w:pos="2160"/>
+        </w:tabs>
+        <w:ind w:left="2160" w:hanging="360"/>
+      </w:pPr>
+      <w:rPr>
+        <w:rFonts w:ascii="Wingdings" w:hAnsi="Wingdings" w:hint="default"/>
+        <w:sz w:val="20"/>
+      </w:rPr>
+    </w:lvl>
+    <w:lvl w:ilvl="3" w:tentative="1">
+      <w:start w:val="1"/>
+      <w:numFmt w:val="bullet"/>
+      <w:lvlText w:val=""/>
+      <w:lvlJc w:val="left"/>
+      <w:pPr>
+        <w:tabs>
+          <w:tab w:val="num" w:pos="2880"/>
+        </w:tabs>
+        <w:ind w:left="2880" w:hanging="360"/>
+      </w:pPr>
+      <w:rPr>
+        <w:rFonts w:ascii="Wingdings" w:hAnsi="Wingdings" w:hint="default"/>
+        <w:sz w:val="20"/>
+      </w:rPr>
+    </w:lvl>
+    <w:lvl w:ilvl="4" w:tentative="1">
+      <w:start w:val="1"/>
+      <w:numFmt w:val="bullet"/>
+      <w:lvlText w:val=""/>
+      <w:lvlJc w:val="left"/>
+      <w:pPr>
+        <w:tabs>
+          <w:tab w:val="num" w:pos="3600"/>
+        </w:tabs>
+        <w:ind w:left="3600" w:hanging="360"/>
+      </w:pPr>
+      <w:rPr>
+        <w:rFonts w:ascii="Wingdings" w:hAnsi="Wingdings" w:hint="default"/>
+        <w:sz w:val="20"/>
+      </w:rPr>
+    </w:lvl>
+    <w:lvl w:ilvl="5" w:tentative="1">
+      <w:start w:val="1"/>
+      <w:numFmt w:val="bullet"/>
+      <w:lvlText w:val=""/>
+      <w:lvlJc w:val="left"/>
+      <w:pPr>
+        <w:tabs>
+          <w:tab w:val="num" w:pos="4320"/>
+        </w:tabs>
+        <w:ind w:left="4320" w:hanging="360"/>
+      </w:pPr>
+      <w:rPr>
+        <w:rFonts w:ascii="Wingdings" w:hAnsi="Wingdings" w:hint="default"/>
+        <w:sz w:val="20"/>
+      </w:rPr>
+    </w:lvl>
+    <w:lvl w:ilvl="6" w:tentative="1">
+      <w:start w:val="1"/>
+      <w:numFmt w:val="bullet"/>
+      <w:lvlText w:val=""/>
+      <w:lvlJc w:val="left"/>
+      <w:pPr>
+        <w:tabs>
+          <w:tab w:val="num" w:pos="5040"/>
+        </w:tabs>
+        <w:ind w:left="5040" w:hanging="360"/>
+      </w:pPr>
+      <w:rPr>
+        <w:rFonts w:ascii="Wingdings" w:hAnsi="Wingdings" w:hint="default"/>
+        <w:sz w:val="20"/>
+      </w:rPr>
+    </w:lvl>
+    <w:lvl w:ilvl="7" w:tentative="1">
+      <w:start w:val="1"/>
+      <w:numFmt w:val="bullet"/>
+      <w:lvlText w:val=""/>
+      <w:lvlJc w:val="left"/>
+      <w:pPr>
+        <w:tabs>
+          <w:tab w:val="num" w:pos="5760"/>
+        </w:tabs>
+        <w:ind w:left="5760" w:hanging="360"/>
+      </w:pPr>
+      <w:rPr>
+        <w:rFonts w:ascii="Wingdings" w:hAnsi="Wingdings" w:hint="default"/>
+        <w:sz w:val="20"/>
+      </w:rPr>
+    </w:lvl>
+    <w:lvl w:ilvl="8" w:tentative="1">
+      <w:start w:val="1"/>
+      <w:numFmt w:val="bullet"/>
+      <w:lvlText w:val=""/>
+      <w:lvlJc w:val="left"/>
+      <w:pPr>
+        <w:tabs>
+          <w:tab w:val="num" w:pos="6480"/>
+        </w:tabs>
+        <w:ind w:left="6480" w:hanging="360"/>
+      </w:pPr>
+      <w:rPr>
+        <w:rFonts w:ascii="Wingdings" w:hAnsi="Wingdings" w:hint="default"/>
+        <w:sz w:val="20"/>
+      </w:rPr>
+    </w:lvl>
+  </w:abstractNum>
+  <w:abstractNum w:abstractNumId="2" w15:restartNumberingAfterBreak="0">
+    <w:nsid w:val="11C56F39"/>
+    <w:multiLevelType w:val="multilevel"/>
+    <w:tmpl w:val="5E44CA76"/>
+    <w:lvl w:ilvl="0">
+      <w:start w:val="1"/>
+      <w:numFmt w:val="bullet"/>
+      <w:lvlText w:val=""/>
+      <w:lvlJc w:val="left"/>
+      <w:pPr>
+        <w:tabs>
+          <w:tab w:val="num" w:pos="720"/>
+        </w:tabs>
+        <w:ind w:left="720" w:hanging="360"/>
+      </w:pPr>
+      <w:rPr>
+        <w:rFonts w:ascii="Symbol" w:hAnsi="Symbol" w:hint="default"/>
+        <w:sz w:val="20"/>
+      </w:rPr>
+    </w:lvl>
+    <w:lvl w:ilvl="1" w:tentative="1">
+      <w:start w:val="1"/>
+      <w:numFmt w:val="bullet"/>
+      <w:lvlText w:val="o"/>
+      <w:lvlJc w:val="left"/>
+      <w:pPr>
+        <w:tabs>
+          <w:tab w:val="num" w:pos="1440"/>
+        </w:tabs>
+        <w:ind w:left="1440" w:hanging="360"/>
+      </w:pPr>
+      <w:rPr>
+        <w:rFonts w:ascii="Courier New" w:hAnsi="Courier New" w:hint="default"/>
+        <w:sz w:val="20"/>
+      </w:rPr>
+    </w:lvl>
+    <w:lvl w:ilvl="2" w:tentative="1">
+      <w:start w:val="1"/>
+      <w:numFmt w:val="bullet"/>
+      <w:lvlText w:val=""/>
+      <w:lvlJc w:val="left"/>
+      <w:pPr>
+        <w:tabs>
+          <w:tab w:val="num" w:pos="2160"/>
+        </w:tabs>
+        <w:ind w:left="2160" w:hanging="360"/>
+      </w:pPr>
+      <w:rPr>
+        <w:rFonts w:ascii="Wingdings" w:hAnsi="Wingdings" w:hint="default"/>
+        <w:sz w:val="20"/>
+      </w:rPr>
+    </w:lvl>
+    <w:lvl w:ilvl="3" w:tentative="1">
+      <w:start w:val="1"/>
+      <w:numFmt w:val="bullet"/>
+      <w:lvlText w:val=""/>
+      <w:lvlJc w:val="left"/>
+      <w:pPr>
+        <w:tabs>
+          <w:tab w:val="num" w:pos="2880"/>
+        </w:tabs>
+        <w:ind w:left="2880" w:hanging="360"/>
+      </w:pPr>
+      <w:rPr>
+        <w:rFonts w:ascii="Wingdings" w:hAnsi="Wingdings" w:hint="default"/>
+        <w:sz w:val="20"/>
+      </w:rPr>
+    </w:lvl>
+    <w:lvl w:ilvl="4" w:tentative="1">
+      <w:start w:val="1"/>
+      <w:numFmt w:val="bullet"/>
+      <w:lvlText w:val=""/>
+      <w:lvlJc w:val="left"/>
+      <w:pPr>
+        <w:tabs>
+          <w:tab w:val="num" w:pos="3600"/>
+        </w:tabs>
+        <w:ind w:left="3600" w:hanging="360"/>
+      </w:pPr>
+      <w:rPr>
+        <w:rFonts w:ascii="Wingdings" w:hAnsi="Wingdings" w:hint="default"/>
+        <w:sz w:val="20"/>
+      </w:rPr>
+    </w:lvl>
+    <w:lvl w:ilvl="5" w:tentative="1">
+      <w:start w:val="1"/>
+      <w:numFmt w:val="bullet"/>
+      <w:lvlText w:val=""/>
+      <w:lvlJc w:val="left"/>
+      <w:pPr>
+        <w:tabs>
+          <w:tab w:val="num" w:pos="4320"/>
+        </w:tabs>
+        <w:ind w:left="4320" w:hanging="360"/>
+      </w:pPr>
+      <w:rPr>
+        <w:rFonts w:ascii="Wingdings" w:hAnsi="Wingdings" w:hint="default"/>
+        <w:sz w:val="20"/>
+      </w:rPr>
+    </w:lvl>
+    <w:lvl w:ilvl="6" w:tentative="1">
+      <w:start w:val="1"/>
+      <w:numFmt w:val="bullet"/>
+      <w:lvlText w:val=""/>
+      <w:lvlJc w:val="left"/>
+      <w:pPr>
+        <w:tabs>
+          <w:tab w:val="num" w:pos="5040"/>
+        </w:tabs>
+        <w:ind w:left="5040" w:hanging="360"/>
+      </w:pPr>
+      <w:rPr>
+        <w:rFonts w:ascii="Wingdings" w:hAnsi="Wingdings" w:hint="default"/>
+        <w:sz w:val="20"/>
+      </w:rPr>
+    </w:lvl>
+    <w:lvl w:ilvl="7" w:tentative="1">
+      <w:start w:val="1"/>
+      <w:numFmt w:val="bullet"/>
+      <w:lvlText w:val=""/>
+      <w:lvlJc w:val="left"/>
+      <w:pPr>
+        <w:tabs>
+          <w:tab w:val="num" w:pos="5760"/>
+        </w:tabs>
+        <w:ind w:left="5760" w:hanging="360"/>
+      </w:pPr>
+      <w:rPr>
+        <w:rFonts w:ascii="Wingdings" w:hAnsi="Wingdings" w:hint="default"/>
+        <w:sz w:val="20"/>
+      </w:rPr>
+    </w:lvl>
+    <w:lvl w:ilvl="8" w:tentative="1">
+      <w:start w:val="1"/>
+      <w:numFmt w:val="bullet"/>
+      <w:lvlText w:val=""/>
+      <w:lvlJc w:val="left"/>
+      <w:pPr>
+        <w:tabs>
+          <w:tab w:val="num" w:pos="6480"/>
+        </w:tabs>
+        <w:ind w:left="6480" w:hanging="360"/>
+      </w:pPr>
+      <w:rPr>
+        <w:rFonts w:ascii="Wingdings" w:hAnsi="Wingdings" w:hint="default"/>
+        <w:sz w:val="20"/>
+      </w:rPr>
+    </w:lvl>
+  </w:abstractNum>
+  <w:abstractNum w:abstractNumId="3" w15:restartNumberingAfterBreak="0">
+    <w:nsid w:val="1AD35860"/>
+    <w:multiLevelType w:val="hybridMultilevel"/>
+    <w:tmpl w:val="633C5F66"/>
+    <w:lvl w:ilvl="0" w:tplc="BF8C0B72">
+      <w:numFmt w:val="bullet"/>
+      <w:lvlText w:val="-"/>
+      <w:lvlJc w:val="left"/>
+      <w:pPr>
+        <w:ind w:left="720" w:hanging="360"/>
+      </w:pPr>
+      <w:rPr>
+        <w:rFonts w:ascii="Calibri" w:eastAsiaTheme="minorHAnsi" w:hAnsi="Calibri" w:cs="Calibri" w:hint="default"/>
+      </w:rPr>
+    </w:lvl>
+    <w:lvl w:ilvl="1" w:tplc="340A0003" w:tentative="1">
+      <w:start w:val="1"/>
+      <w:numFmt w:val="bullet"/>
+      <w:lvlText w:val="o"/>
+      <w:lvlJc w:val="left"/>
+      <w:pPr>
+        <w:ind w:left="1440" w:hanging="360"/>
+      </w:pPr>
+      <w:rPr>
+        <w:rFonts w:ascii="Courier New" w:hAnsi="Courier New" w:cs="Courier New" w:hint="default"/>
+      </w:rPr>
+    </w:lvl>
+    <w:lvl w:ilvl="2" w:tplc="340A0005" w:tentative="1">
+      <w:start w:val="1"/>
+      <w:numFmt w:val="bullet"/>
+      <w:lvlText w:val=""/>
+      <w:lvlJc w:val="left"/>
+      <w:pPr>
+        <w:ind w:left="2160" w:hanging="360"/>
+      </w:pPr>
+      <w:rPr>
+        <w:rFonts w:ascii="Wingdings" w:hAnsi="Wingdings" w:hint="default"/>
+      </w:rPr>
+    </w:lvl>
+    <w:lvl w:ilvl="3" w:tplc="340A0001" w:tentative="1">
+      <w:start w:val="1"/>
+      <w:numFmt w:val="bullet"/>
+      <w:lvlText w:val=""/>
+      <w:lvlJc w:val="left"/>
+      <w:pPr>
+        <w:ind w:left="2880" w:hanging="360"/>
+      </w:pPr>
+      <w:rPr>
+        <w:rFonts w:ascii="Symbol" w:hAnsi="Symbol" w:hint="default"/>
+      </w:rPr>
+    </w:lvl>
+    <w:lvl w:ilvl="4" w:tplc="340A0003" w:tentative="1">
+      <w:start w:val="1"/>
+      <w:numFmt w:val="bullet"/>
+      <w:lvlText w:val="o"/>
+      <w:lvlJc w:val="left"/>
+      <w:pPr>
+        <w:ind w:left="3600" w:hanging="360"/>
+      </w:pPr>
+      <w:rPr>
+        <w:rFonts w:ascii="Courier New" w:hAnsi="Courier New" w:cs="Courier New" w:hint="default"/>
+      </w:rPr>
+    </w:lvl>
+    <w:lvl w:ilvl="5" w:tplc="340A0005" w:tentative="1">
+      <w:start w:val="1"/>
+      <w:numFmt w:val="bullet"/>
+      <w:lvlText w:val=""/>
+      <w:lvlJc w:val="left"/>
+      <w:pPr>
+        <w:ind w:left="4320" w:hanging="360"/>
+      </w:pPr>
+      <w:rPr>
+        <w:rFonts w:ascii="Wingdings" w:hAnsi="Wingdings" w:hint="default"/>
+      </w:rPr>
+    </w:lvl>
+    <w:lvl w:ilvl="6" w:tplc="340A0001" w:tentative="1">
+      <w:start w:val="1"/>
+      <w:numFmt w:val="bullet"/>
+      <w:lvlText w:val=""/>
+      <w:lvlJc w:val="left"/>
+      <w:pPr>
+        <w:ind w:left="5040" w:hanging="360"/>
+      </w:pPr>
+      <w:rPr>
+        <w:rFonts w:ascii="Symbol" w:hAnsi="Symbol" w:hint="default"/>
+      </w:rPr>
+    </w:lvl>
+    <w:lvl w:ilvl="7" w:tplc="340A0003" w:tentative="1">
+      <w:start w:val="1"/>
+      <w:numFmt w:val="bullet"/>
+      <w:lvlText w:val="o"/>
+      <w:lvlJc w:val="left"/>
+      <w:pPr>
+        <w:ind w:left="5760" w:hanging="360"/>
+      </w:pPr>
+      <w:rPr>
+        <w:rFonts w:ascii="Courier New" w:hAnsi="Courier New" w:cs="Courier New" w:hint="default"/>
+      </w:rPr>
+    </w:lvl>
+    <w:lvl w:ilvl="8" w:tplc="340A0005" w:tentative="1">
+      <w:start w:val="1"/>
+      <w:numFmt w:val="bullet"/>
+      <w:lvlText w:val=""/>
+      <w:lvlJc w:val="left"/>
+      <w:pPr>
+        <w:ind w:left="6480" w:hanging="360"/>
+      </w:pPr>
+      <w:rPr>
+        <w:rFonts w:ascii="Wingdings" w:hAnsi="Wingdings" w:hint="default"/>
+      </w:rPr>
+    </w:lvl>
+  </w:abstractNum>
+  <w:abstractNum w:abstractNumId="4" w15:restartNumberingAfterBreak="0">
+    <w:nsid w:val="7B082939"/>
+    <w:multiLevelType w:val="multilevel"/>
+    <w:tmpl w:val="4B5C93B2"/>
+    <w:lvl w:ilvl="0">
+      <w:start w:val="1"/>
+      <w:numFmt w:val="bullet"/>
+      <w:lvlText w:val=""/>
+      <w:lvlJc w:val="left"/>
+      <w:pPr>
+        <w:tabs>
+          <w:tab w:val="num" w:pos="720"/>
+        </w:tabs>
+        <w:ind w:left="720" w:hanging="360"/>
+      </w:pPr>
+      <w:rPr>
+        <w:rFonts w:ascii="Symbol" w:hAnsi="Symbol" w:hint="default"/>
+        <w:sz w:val="20"/>
+      </w:rPr>
+    </w:lvl>
+    <w:lvl w:ilvl="1">
+      <w:start w:val="1"/>
+      <w:numFmt w:val="bullet"/>
+      <w:lvlText w:val="o"/>
+      <w:lvlJc w:val="left"/>
+      <w:pPr>
+        <w:tabs>
+          <w:tab w:val="num" w:pos="1440"/>
+        </w:tabs>
+        <w:ind w:left="1440" w:hanging="360"/>
+      </w:pPr>
+      <w:rPr>
+        <w:rFonts w:ascii="Courier New" w:hAnsi="Courier New" w:hint="default"/>
+        <w:sz w:val="20"/>
+      </w:rPr>
+    </w:lvl>
+    <w:lvl w:ilvl="2" w:tentative="1">
+      <w:start w:val="1"/>
+      <w:numFmt w:val="bullet"/>
+      <w:lvlText w:val=""/>
+      <w:lvlJc w:val="left"/>
+      <w:pPr>
+        <w:tabs>
+          <w:tab w:val="num" w:pos="2160"/>
+        </w:tabs>
+        <w:ind w:left="2160" w:hanging="360"/>
+      </w:pPr>
+      <w:rPr>
+        <w:rFonts w:ascii="Wingdings" w:hAnsi="Wingdings" w:hint="default"/>
+        <w:sz w:val="20"/>
+      </w:rPr>
+    </w:lvl>
+    <w:lvl w:ilvl="3" w:tentative="1">
+      <w:start w:val="1"/>
+      <w:numFmt w:val="bullet"/>
+      <w:lvlText w:val=""/>
+      <w:lvlJc w:val="left"/>
+      <w:pPr>
+        <w:tabs>
+          <w:tab w:val="num" w:pos="2880"/>
+        </w:tabs>
+        <w:ind w:left="2880" w:hanging="360"/>
+      </w:pPr>
+      <w:rPr>
+        <w:rFonts w:ascii="Wingdings" w:hAnsi="Wingdings" w:hint="default"/>
+        <w:sz w:val="20"/>
+      </w:rPr>
+    </w:lvl>
+    <w:lvl w:ilvl="4" w:tentative="1">
+      <w:start w:val="1"/>
+      <w:numFmt w:val="bullet"/>
+      <w:lvlText w:val=""/>
+      <w:lvlJc w:val="left"/>
+      <w:pPr>
+        <w:tabs>
+          <w:tab w:val="num" w:pos="3600"/>
+        </w:tabs>
+        <w:ind w:left="3600" w:hanging="360"/>
+      </w:pPr>
+      <w:rPr>
+        <w:rFonts w:ascii="Wingdings" w:hAnsi="Wingdings" w:hint="default"/>
+        <w:sz w:val="20"/>
+      </w:rPr>
+    </w:lvl>
+    <w:lvl w:ilvl="5" w:tentative="1">
+      <w:start w:val="1"/>
+      <w:numFmt w:val="bullet"/>
+      <w:lvlText w:val=""/>
+      <w:lvlJc w:val="left"/>
+      <w:pPr>
+        <w:tabs>
+          <w:tab w:val="num" w:pos="4320"/>
+        </w:tabs>
+        <w:ind w:left="4320" w:hanging="360"/>
+      </w:pPr>
+      <w:rPr>
+        <w:rFonts w:ascii="Wingdings" w:hAnsi="Wingdings" w:hint="default"/>
+        <w:sz w:val="20"/>
+      </w:rPr>
+    </w:lvl>
+    <w:lvl w:ilvl="6" w:tentative="1">
+      <w:start w:val="1"/>
+      <w:numFmt w:val="bullet"/>
+      <w:lvlText w:val=""/>
+      <w:lvlJc w:val="left"/>
+      <w:pPr>
+        <w:tabs>
+          <w:tab w:val="num" w:pos="5040"/>
+        </w:tabs>
+        <w:ind w:left="5040" w:hanging="360"/>
+      </w:pPr>
+      <w:rPr>
+        <w:rFonts w:ascii="Wingdings" w:hAnsi="Wingdings" w:hint="default"/>
+        <w:sz w:val="20"/>
+      </w:rPr>
+    </w:lvl>
+    <w:lvl w:ilvl="7" w:tentative="1">
+      <w:start w:val="1"/>
+      <w:numFmt w:val="bullet"/>
+      <w:lvlText w:val=""/>
+      <w:lvlJc w:val="left"/>
+      <w:pPr>
+        <w:tabs>
+          <w:tab w:val="num" w:pos="5760"/>
+        </w:tabs>
+        <w:ind w:left="5760" w:hanging="360"/>
+      </w:pPr>
+      <w:rPr>
+        <w:rFonts w:ascii="Wingdings" w:hAnsi="Wingdings" w:hint="default"/>
+        <w:sz w:val="20"/>
+      </w:rPr>
+    </w:lvl>
+    <w:lvl w:ilvl="8" w:tentative="1">
+      <w:start w:val="1"/>
+      <w:numFmt w:val="bullet"/>
+      <w:lvlText w:val=""/>
+      <w:lvlJc w:val="left"/>
+      <w:pPr>
+        <w:tabs>
+          <w:tab w:val="num" w:pos="6480"/>
+        </w:tabs>
+        <w:ind w:left="6480" w:hanging="360"/>
+      </w:pPr>
+      <w:rPr>
+        <w:rFonts w:ascii="Wingdings" w:hAnsi="Wingdings" w:hint="default"/>
+        <w:sz w:val="20"/>
+      </w:rPr>
+    </w:lvl>
+  </w:abstractNum>
+  <w:num w:numId="1">
+    <w:abstractNumId w:val="4"/>
+  </w:num>
+  <w:num w:numId="2">
+    <w:abstractNumId w:val="0"/>
+  </w:num>
+  <w:num w:numId="3">
+    <w:abstractNumId w:val="1"/>
+  </w:num>
+  <w:num w:numId="4">
+    <w:abstractNumId w:val="2"/>
+  </w:num>
+  <w:num w:numId="5">
+    <w:abstractNumId w:val="3"/>
+  </w:num>
+</w:numbering>
 </file>
 
 <file path=word/styles.xml><?xml version="1.0" encoding="utf-8"?>
@@ -432,6 +1664,49 @@
     <w:name w:val="Normal"/>
     <w:qFormat/>
   </w:style>
+  <w:style w:type="paragraph" w:styleId="Ttulo2">
+    <w:name w:val="heading 2"/>
+    <w:basedOn w:val="Normal"/>
+    <w:link w:val="Ttulo2Car"/>
+    <w:uiPriority w:val="9"/>
+    <w:qFormat/>
+    <w:rsid w:val="00292D2D"/>
+    <w:pPr>
+      <w:spacing w:before="100" w:beforeAutospacing="1" w:after="100" w:afterAutospacing="1" w:line="240" w:lineRule="auto"/>
+      <w:outlineLvl w:val="1"/>
+    </w:pPr>
+    <w:rPr>
+      <w:rFonts w:ascii="Times New Roman" w:eastAsia="Times New Roman" w:hAnsi="Times New Roman" w:cs="Times New Roman"/>
+      <w:b/>
+      <w:bCs/>
+      <w:sz w:val="36"/>
+      <w:szCs w:val="36"/>
+      <w:lang w:eastAsia="es-CL"/>
+    </w:rPr>
+  </w:style>
+  <w:style w:type="paragraph" w:styleId="Ttulo3">
+    <w:name w:val="heading 3"/>
+    <w:basedOn w:val="Normal"/>
+    <w:next w:val="Normal"/>
+    <w:link w:val="Ttulo3Car"/>
+    <w:uiPriority w:val="9"/>
+    <w:semiHidden/>
+    <w:unhideWhenUsed/>
+    <w:qFormat/>
+    <w:rsid w:val="00292D2D"/>
+    <w:pPr>
+      <w:keepNext/>
+      <w:keepLines/>
+      <w:spacing w:before="40" w:after="0"/>
+      <w:outlineLvl w:val="2"/>
+    </w:pPr>
+    <w:rPr>
+      <w:rFonts w:asciiTheme="majorHAnsi" w:eastAsiaTheme="majorEastAsia" w:hAnsiTheme="majorHAnsi" w:cstheme="majorBidi"/>
+      <w:color w:val="1F3763" w:themeColor="accent1" w:themeShade="7F"/>
+      <w:sz w:val="24"/>
+      <w:szCs w:val="24"/>
+    </w:rPr>
+  </w:style>
   <w:style w:type="character" w:default="1" w:styleId="Fuentedeprrafopredeter">
     <w:name w:val="Default Paragraph Font"/>
     <w:uiPriority w:val="1"/>
@@ -458,6 +1733,124 @@
     <w:uiPriority w:val="99"/>
     <w:semiHidden/>
     <w:unhideWhenUsed/>
+  </w:style>
+  <w:style w:type="character" w:customStyle="1" w:styleId="Ttulo2Car">
+    <w:name w:val="Título 2 Car"/>
+    <w:basedOn w:val="Fuentedeprrafopredeter"/>
+    <w:link w:val="Ttulo2"/>
+    <w:uiPriority w:val="9"/>
+    <w:rsid w:val="00292D2D"/>
+    <w:rPr>
+      <w:rFonts w:ascii="Times New Roman" w:eastAsia="Times New Roman" w:hAnsi="Times New Roman" w:cs="Times New Roman"/>
+      <w:b/>
+      <w:bCs/>
+      <w:sz w:val="36"/>
+      <w:szCs w:val="36"/>
+      <w:lang w:eastAsia="es-CL"/>
+    </w:rPr>
+  </w:style>
+  <w:style w:type="character" w:styleId="Hipervnculo">
+    <w:name w:val="Hyperlink"/>
+    <w:basedOn w:val="Fuentedeprrafopredeter"/>
+    <w:uiPriority w:val="99"/>
+    <w:unhideWhenUsed/>
+    <w:rsid w:val="00292D2D"/>
+    <w:rPr>
+      <w:color w:val="0000FF"/>
+      <w:u w:val="single"/>
+    </w:rPr>
+  </w:style>
+  <w:style w:type="paragraph" w:styleId="NormalWeb">
+    <w:name w:val="Normal (Web)"/>
+    <w:basedOn w:val="Normal"/>
+    <w:uiPriority w:val="99"/>
+    <w:semiHidden/>
+    <w:unhideWhenUsed/>
+    <w:rsid w:val="00292D2D"/>
+    <w:pPr>
+      <w:spacing w:before="100" w:beforeAutospacing="1" w:after="100" w:afterAutospacing="1" w:line="240" w:lineRule="auto"/>
+    </w:pPr>
+    <w:rPr>
+      <w:rFonts w:ascii="Times New Roman" w:eastAsia="Times New Roman" w:hAnsi="Times New Roman" w:cs="Times New Roman"/>
+      <w:sz w:val="24"/>
+      <w:szCs w:val="24"/>
+      <w:lang w:eastAsia="es-CL"/>
+    </w:rPr>
+  </w:style>
+  <w:style w:type="character" w:styleId="CdigoHTML">
+    <w:name w:val="HTML Code"/>
+    <w:basedOn w:val="Fuentedeprrafopredeter"/>
+    <w:uiPriority w:val="99"/>
+    <w:semiHidden/>
+    <w:unhideWhenUsed/>
+    <w:rsid w:val="00292D2D"/>
+    <w:rPr>
+      <w:rFonts w:ascii="Courier New" w:eastAsia="Times New Roman" w:hAnsi="Courier New" w:cs="Courier New"/>
+      <w:sz w:val="20"/>
+      <w:szCs w:val="20"/>
+    </w:rPr>
+  </w:style>
+  <w:style w:type="character" w:styleId="Textoennegrita">
+    <w:name w:val="Strong"/>
+    <w:basedOn w:val="Fuentedeprrafopredeter"/>
+    <w:uiPriority w:val="22"/>
+    <w:qFormat/>
+    <w:rsid w:val="00292D2D"/>
+    <w:rPr>
+      <w:b/>
+      <w:bCs/>
+    </w:rPr>
+  </w:style>
+  <w:style w:type="character" w:customStyle="1" w:styleId="Ttulo3Car">
+    <w:name w:val="Título 3 Car"/>
+    <w:basedOn w:val="Fuentedeprrafopredeter"/>
+    <w:link w:val="Ttulo3"/>
+    <w:uiPriority w:val="9"/>
+    <w:semiHidden/>
+    <w:rsid w:val="00292D2D"/>
+    <w:rPr>
+      <w:rFonts w:asciiTheme="majorHAnsi" w:eastAsiaTheme="majorEastAsia" w:hAnsiTheme="majorHAnsi" w:cstheme="majorBidi"/>
+      <w:color w:val="1F3763" w:themeColor="accent1" w:themeShade="7F"/>
+      <w:sz w:val="24"/>
+      <w:szCs w:val="24"/>
+    </w:rPr>
+  </w:style>
+  <w:style w:type="paragraph" w:customStyle="1" w:styleId="task-list-item">
+    <w:name w:val="task-list-item"/>
+    <w:basedOn w:val="Normal"/>
+    <w:rsid w:val="00292D2D"/>
+    <w:pPr>
+      <w:spacing w:before="100" w:beforeAutospacing="1" w:after="100" w:afterAutospacing="1" w:line="240" w:lineRule="auto"/>
+    </w:pPr>
+    <w:rPr>
+      <w:rFonts w:ascii="Times New Roman" w:eastAsia="Times New Roman" w:hAnsi="Times New Roman" w:cs="Times New Roman"/>
+      <w:sz w:val="24"/>
+      <w:szCs w:val="24"/>
+      <w:lang w:eastAsia="es-CL"/>
+    </w:rPr>
+  </w:style>
+  <w:style w:type="character" w:styleId="Mencinsinresolver">
+    <w:name w:val="Unresolved Mention"/>
+    <w:basedOn w:val="Fuentedeprrafopredeter"/>
+    <w:uiPriority w:val="99"/>
+    <w:semiHidden/>
+    <w:unhideWhenUsed/>
+    <w:rsid w:val="00292D2D"/>
+    <w:rPr>
+      <w:color w:val="605E5C"/>
+      <w:shd w:val="clear" w:color="auto" w:fill="E1DFDD"/>
+    </w:rPr>
+  </w:style>
+  <w:style w:type="paragraph" w:styleId="Prrafodelista">
+    <w:name w:val="List Paragraph"/>
+    <w:basedOn w:val="Normal"/>
+    <w:uiPriority w:val="34"/>
+    <w:qFormat/>
+    <w:rsid w:val="0011710F"/>
+    <w:pPr>
+      <w:ind w:left="720"/>
+      <w:contextualSpacing/>
+    </w:pPr>
   </w:style>
 </w:styles>
 </file>

</xml_diff>